<commit_message>
slicer config bundle 1.0.1
</commit_message>
<xml_diff>
--- a/Mark4 Qucik Start Guide.docx
+++ b/Mark4 Qucik Start Guide.docx
@@ -536,6 +536,19 @@
           <w:tcPr>
             <w:tcW w:w="8298" w:type="dxa"/>
           </w:tcPr>
+          <w:p>
+            <w:pPr>
+              <w:pStyle w:val="ListParagraph"/>
+              <w:numPr>
+                <w:ilvl w:val="0"/>
+                <w:numId w:val="25"/>
+              </w:numPr>
+              <w:ind w:left="252" w:hanging="180"/>
+            </w:pPr>
+            <w:r>
+              <w:t xml:space="preserve">Select a tool by touching that tool's icon on the touch-screen. </w:t>
+            </w:r>
+          </w:p>
           <w:p>
             <w:pPr>
               <w:pStyle w:val="ListParagraph"/>
@@ -853,7 +866,23 @@
           <w:sz w:val="32"/>
           <w:szCs w:val="32"/>
         </w:rPr>
-        <w:t xml:space="preserve"> (power switch and unplug).A</w:t>
+        <w:t xml:space="preserve"> (power switch and unplug).</w:t>
+      </w:r>
+      <w:r>
+        <w:rPr>
+          <w:sz w:val="32"/>
+          <w:szCs w:val="32"/>
+        </w:rPr>
+        <w:t xml:space="preserve"> </w:t>
+      </w:r>
+      <w:bookmarkStart w:id="0" w:name="_GoBack"/>
+      <w:bookmarkEnd w:id="0"/>
+      <w:r>
+        <w:rPr>
+          <w:sz w:val="32"/>
+          <w:szCs w:val="32"/>
+        </w:rPr>
+        <w:t>A</w:t>
       </w:r>
       <w:r>
         <w:rPr>
@@ -1021,16 +1050,7 @@
           <w:sz w:val="32"/>
           <w:szCs w:val="32"/>
         </w:rPr>
-        <w:t>Weekly maintenance, repairs, and improvements happen Tuesday between 10am</w:t>
-      </w:r>
-      <w:bookmarkStart w:id="0" w:name="_GoBack"/>
-      <w:bookmarkEnd w:id="0"/>
-      <w:r>
-        <w:rPr>
-          <w:sz w:val="32"/>
-          <w:szCs w:val="32"/>
-        </w:rPr>
-        <w:t xml:space="preserve"> and 2pm. We'll try not to, but may stop a running print during this time window. </w:t>
+        <w:t xml:space="preserve">Weekly maintenance, repairs, and improvements happen Tuesday between 10am and 2pm. We'll try not to, but may stop a running print during this time window. </w:t>
       </w:r>
     </w:p>
     <w:sectPr>
@@ -1143,7 +1163,7 @@
         <w:sz w:val="20"/>
         <w:szCs w:val="20"/>
       </w:rPr>
-      <w:t>Mark4 Qucik Start Guide</w:t>
+      <w:t>Mark4 Qucik Start Guide.docx</w:t>
     </w:r>
     <w:r>
       <w:rPr>
@@ -4990,7 +5010,7 @@
 </file>
 
 <file path=customXml/itemProps1.xml><?xml version="1.0" encoding="utf-8"?>
-<ds:datastoreItem xmlns:ds="http://schemas.openxmlformats.org/officeDocument/2006/customXml" ds:itemID="{DF6E9C26-50C8-40B1-A3D1-BC8F5A049123}">
+<ds:datastoreItem xmlns:ds="http://schemas.openxmlformats.org/officeDocument/2006/customXml" ds:itemID="{D4CF8F65-DBCD-4A0F-B7F3-9934E5680F48}">
   <ds:schemaRefs>
     <ds:schemaRef ds:uri="http://schemas.openxmlformats.org/officeDocument/2006/bibliography"/>
   </ds:schemaRefs>

</xml_diff>